<commit_message>
Checked in before leaving coMakeIT
</commit_message>
<xml_diff>
--- a/Help.docx
+++ b/Help.docx
@@ -55,7 +55,6 @@
           <w:lang w:val="en-US"/>
         </w:rPr>
       </w:pPr>
-      <w:bookmarkStart w:id="0" w:name="_GoBack"/>
       <w:r>
         <w:rPr>
           <w:noProof/>
@@ -96,7 +95,757 @@
           </wp:inline>
         </w:drawing>
       </w:r>
+    </w:p>
+    <w:p>
+      <w:pPr>
+        <w:rPr>
+          <w:lang w:val="en-US"/>
+        </w:rPr>
+      </w:pPr>
+    </w:p>
+    <w:p>
+      <w:pPr>
+        <w:rPr>
+          <w:lang w:val="en-US"/>
+        </w:rPr>
+      </w:pPr>
+      <w:r>
+        <w:rPr>
+          <w:lang w:val="en-US"/>
+        </w:rPr>
+        <w:t xml:space="preserve">The Junit test cases while running were giving this </w:t>
+      </w:r>
+      <w:proofErr w:type="gramStart"/>
+      <w:r>
+        <w:rPr>
+          <w:lang w:val="en-US"/>
+        </w:rPr>
+        <w:t>error :</w:t>
+      </w:r>
+      <w:proofErr w:type="gramEnd"/>
+      <w:r>
+        <w:rPr>
+          <w:lang w:val="en-US"/>
+        </w:rPr>
+        <w:t xml:space="preserve"> </w:t>
+      </w:r>
+    </w:p>
+    <w:p>
+      <w:pPr>
+        <w:rPr>
+          <w:lang w:val="en-US"/>
+        </w:rPr>
+      </w:pPr>
+      <w:r>
+        <w:rPr>
+          <w:lang w:val="en-US"/>
+        </w:rPr>
+        <w:t xml:space="preserve">So have to add this external jar -  </w:t>
+      </w:r>
+      <w:r>
+        <w:rPr>
+          <w:lang w:val="en-US"/>
+        </w:rPr>
+        <w:t>hamcrest-core-1.3.jar</w:t>
+      </w:r>
+      <w:r>
+        <w:rPr>
+          <w:lang w:val="en-US"/>
+        </w:rPr>
+        <w:t>.</w:t>
+      </w:r>
+      <w:bookmarkStart w:id="0" w:name="_GoBack"/>
       <w:bookmarkEnd w:id="0"/>
+    </w:p>
+    <w:p>
+      <w:pPr>
+        <w:rPr>
+          <w:sz w:val="18"/>
+          <w:szCs w:val="18"/>
+          <w:lang w:val="en-US"/>
+        </w:rPr>
+      </w:pPr>
+      <w:proofErr w:type="spellStart"/>
+      <w:r>
+        <w:rPr>
+          <w:sz w:val="18"/>
+          <w:szCs w:val="18"/>
+          <w:lang w:val="en-US"/>
+        </w:rPr>
+        <w:t>java.lang.NoClassDefFoundError</w:t>
+      </w:r>
+      <w:proofErr w:type="spellEnd"/>
+      <w:r>
+        <w:rPr>
+          <w:sz w:val="18"/>
+          <w:szCs w:val="18"/>
+          <w:lang w:val="en-US"/>
+        </w:rPr>
+        <w:t>: org/</w:t>
+      </w:r>
+      <w:proofErr w:type="spellStart"/>
+      <w:r>
+        <w:rPr>
+          <w:sz w:val="18"/>
+          <w:szCs w:val="18"/>
+          <w:lang w:val="en-US"/>
+        </w:rPr>
+        <w:t>hamcrest</w:t>
+      </w:r>
+      <w:proofErr w:type="spellEnd"/>
+      <w:r>
+        <w:rPr>
+          <w:sz w:val="18"/>
+          <w:szCs w:val="18"/>
+          <w:lang w:val="en-US"/>
+        </w:rPr>
+        <w:t>/</w:t>
+      </w:r>
+      <w:proofErr w:type="spellStart"/>
+      <w:r>
+        <w:rPr>
+          <w:sz w:val="18"/>
+          <w:szCs w:val="18"/>
+          <w:lang w:val="en-US"/>
+        </w:rPr>
+        <w:t>SelfDescribing</w:t>
+      </w:r>
+      <w:proofErr w:type="spellEnd"/>
+      <w:r>
+        <w:rPr>
+          <w:sz w:val="18"/>
+          <w:szCs w:val="18"/>
+          <w:lang w:val="en-US"/>
+        </w:rPr>
+        <w:t xml:space="preserve"> </w:t>
+      </w:r>
+      <w:r>
+        <w:rPr>
+          <w:sz w:val="18"/>
+          <w:szCs w:val="18"/>
+          <w:lang w:val="en-US"/>
+        </w:rPr>
+        <w:tab/>
+        <w:t xml:space="preserve">at java.lang.ClassLoader.defineClass1(Native Method) </w:t>
+      </w:r>
+      <w:r>
+        <w:rPr>
+          <w:sz w:val="18"/>
+          <w:szCs w:val="18"/>
+          <w:lang w:val="en-US"/>
+        </w:rPr>
+        <w:tab/>
+        <w:t xml:space="preserve">at </w:t>
+      </w:r>
+      <w:proofErr w:type="spellStart"/>
+      <w:r>
+        <w:rPr>
+          <w:sz w:val="18"/>
+          <w:szCs w:val="18"/>
+          <w:lang w:val="en-US"/>
+        </w:rPr>
+        <w:t>java.lang.ClassLoader.defineClass</w:t>
+      </w:r>
+      <w:proofErr w:type="spellEnd"/>
+      <w:r>
+        <w:rPr>
+          <w:sz w:val="18"/>
+          <w:szCs w:val="18"/>
+          <w:lang w:val="en-US"/>
+        </w:rPr>
+        <w:t xml:space="preserve">(ClassLoader.java:763) </w:t>
+      </w:r>
+      <w:r>
+        <w:rPr>
+          <w:sz w:val="18"/>
+          <w:szCs w:val="18"/>
+          <w:lang w:val="en-US"/>
+        </w:rPr>
+        <w:tab/>
+        <w:t xml:space="preserve">at java.security.SecureClassLoader.defineClass(SecureClassLoader.java:142) </w:t>
+      </w:r>
+      <w:r>
+        <w:rPr>
+          <w:sz w:val="18"/>
+          <w:szCs w:val="18"/>
+          <w:lang w:val="en-US"/>
+        </w:rPr>
+        <w:tab/>
+      </w:r>
+      <w:proofErr w:type="spellStart"/>
+      <w:r>
+        <w:rPr>
+          <w:sz w:val="18"/>
+          <w:szCs w:val="18"/>
+          <w:lang w:val="en-US"/>
+        </w:rPr>
+        <w:t>at</w:t>
+      </w:r>
+      <w:proofErr w:type="spellEnd"/>
+      <w:r>
+        <w:rPr>
+          <w:sz w:val="18"/>
+          <w:szCs w:val="18"/>
+          <w:lang w:val="en-US"/>
+        </w:rPr>
+        <w:t xml:space="preserve"> </w:t>
+      </w:r>
+      <w:proofErr w:type="spellStart"/>
+      <w:r>
+        <w:rPr>
+          <w:sz w:val="18"/>
+          <w:szCs w:val="18"/>
+          <w:lang w:val="en-US"/>
+        </w:rPr>
+        <w:t>java.net.URLClassLoader.defineClass</w:t>
+      </w:r>
+      <w:proofErr w:type="spellEnd"/>
+      <w:r>
+        <w:rPr>
+          <w:sz w:val="18"/>
+          <w:szCs w:val="18"/>
+          <w:lang w:val="en-US"/>
+        </w:rPr>
+        <w:t xml:space="preserve">(URLClassLoader.java:467) </w:t>
+      </w:r>
+      <w:r>
+        <w:rPr>
+          <w:sz w:val="18"/>
+          <w:szCs w:val="18"/>
+          <w:lang w:val="en-US"/>
+        </w:rPr>
+        <w:tab/>
+        <w:t xml:space="preserve">at java.net.URLClassLoader.access$100(URLClassLoader.java:73) </w:t>
+      </w:r>
+      <w:r>
+        <w:rPr>
+          <w:sz w:val="18"/>
+          <w:szCs w:val="18"/>
+          <w:lang w:val="en-US"/>
+        </w:rPr>
+        <w:tab/>
+        <w:t xml:space="preserve">at java.net.URLClassLoader$1.run(URLClassLoader.java:368) </w:t>
+      </w:r>
+      <w:r>
+        <w:rPr>
+          <w:sz w:val="18"/>
+          <w:szCs w:val="18"/>
+          <w:lang w:val="en-US"/>
+        </w:rPr>
+        <w:tab/>
+        <w:t xml:space="preserve">at java.net.URLClassLoader$1.run(URLClassLoader.java:362) </w:t>
+      </w:r>
+      <w:r>
+        <w:rPr>
+          <w:sz w:val="18"/>
+          <w:szCs w:val="18"/>
+          <w:lang w:val="en-US"/>
+        </w:rPr>
+        <w:tab/>
+        <w:t xml:space="preserve">at </w:t>
+      </w:r>
+      <w:proofErr w:type="spellStart"/>
+      <w:r>
+        <w:rPr>
+          <w:sz w:val="18"/>
+          <w:szCs w:val="18"/>
+          <w:lang w:val="en-US"/>
+        </w:rPr>
+        <w:t>java.security.AccessController.doPrivileged</w:t>
+      </w:r>
+      <w:proofErr w:type="spellEnd"/>
+      <w:r>
+        <w:rPr>
+          <w:sz w:val="18"/>
+          <w:szCs w:val="18"/>
+          <w:lang w:val="en-US"/>
+        </w:rPr>
+        <w:t xml:space="preserve">(Native Method) </w:t>
+      </w:r>
+      <w:r>
+        <w:rPr>
+          <w:sz w:val="18"/>
+          <w:szCs w:val="18"/>
+          <w:lang w:val="en-US"/>
+        </w:rPr>
+        <w:tab/>
+        <w:t xml:space="preserve">at </w:t>
+      </w:r>
+      <w:proofErr w:type="spellStart"/>
+      <w:r>
+        <w:rPr>
+          <w:sz w:val="18"/>
+          <w:szCs w:val="18"/>
+          <w:lang w:val="en-US"/>
+        </w:rPr>
+        <w:t>java.net.URLClassLoader.findClass</w:t>
+      </w:r>
+      <w:proofErr w:type="spellEnd"/>
+      <w:r>
+        <w:rPr>
+          <w:sz w:val="18"/>
+          <w:szCs w:val="18"/>
+          <w:lang w:val="en-US"/>
+        </w:rPr>
+        <w:t xml:space="preserve">(URLClassLoader.java:361) </w:t>
+      </w:r>
+      <w:r>
+        <w:rPr>
+          <w:sz w:val="18"/>
+          <w:szCs w:val="18"/>
+          <w:lang w:val="en-US"/>
+        </w:rPr>
+        <w:tab/>
+        <w:t xml:space="preserve">at </w:t>
+      </w:r>
+      <w:proofErr w:type="spellStart"/>
+      <w:r>
+        <w:rPr>
+          <w:sz w:val="18"/>
+          <w:szCs w:val="18"/>
+          <w:lang w:val="en-US"/>
+        </w:rPr>
+        <w:t>java.lang.ClassLoader.loadClass</w:t>
+      </w:r>
+      <w:proofErr w:type="spellEnd"/>
+      <w:r>
+        <w:rPr>
+          <w:sz w:val="18"/>
+          <w:szCs w:val="18"/>
+          <w:lang w:val="en-US"/>
+        </w:rPr>
+        <w:t xml:space="preserve">(ClassLoader.java:424) </w:t>
+      </w:r>
+      <w:r>
+        <w:rPr>
+          <w:sz w:val="18"/>
+          <w:szCs w:val="18"/>
+          <w:lang w:val="en-US"/>
+        </w:rPr>
+        <w:tab/>
+        <w:t xml:space="preserve">at </w:t>
+      </w:r>
+      <w:proofErr w:type="spellStart"/>
+      <w:r>
+        <w:rPr>
+          <w:sz w:val="18"/>
+          <w:szCs w:val="18"/>
+          <w:lang w:val="en-US"/>
+        </w:rPr>
+        <w:t>sun.misc.Launcher$AppClassLoader.loadClass</w:t>
+      </w:r>
+      <w:proofErr w:type="spellEnd"/>
+      <w:r>
+        <w:rPr>
+          <w:sz w:val="18"/>
+          <w:szCs w:val="18"/>
+          <w:lang w:val="en-US"/>
+        </w:rPr>
+        <w:t xml:space="preserve">(Launcher.java:335) </w:t>
+      </w:r>
+      <w:r>
+        <w:rPr>
+          <w:sz w:val="18"/>
+          <w:szCs w:val="18"/>
+          <w:lang w:val="en-US"/>
+        </w:rPr>
+        <w:tab/>
+        <w:t xml:space="preserve">at </w:t>
+      </w:r>
+      <w:proofErr w:type="spellStart"/>
+      <w:r>
+        <w:rPr>
+          <w:sz w:val="18"/>
+          <w:szCs w:val="18"/>
+          <w:lang w:val="en-US"/>
+        </w:rPr>
+        <w:t>java.lang.ClassLoader.loadClass</w:t>
+      </w:r>
+      <w:proofErr w:type="spellEnd"/>
+      <w:r>
+        <w:rPr>
+          <w:sz w:val="18"/>
+          <w:szCs w:val="18"/>
+          <w:lang w:val="en-US"/>
+        </w:rPr>
+        <w:t xml:space="preserve">(ClassLoader.java:357) </w:t>
+      </w:r>
+      <w:r>
+        <w:rPr>
+          <w:sz w:val="18"/>
+          <w:szCs w:val="18"/>
+          <w:lang w:val="en-US"/>
+        </w:rPr>
+        <w:tab/>
+        <w:t xml:space="preserve">at org.junit.internal.builders.JUnit4Builder.runnerForClass(JUnit4Builder.java:10) </w:t>
+      </w:r>
+      <w:r>
+        <w:rPr>
+          <w:sz w:val="18"/>
+          <w:szCs w:val="18"/>
+          <w:lang w:val="en-US"/>
+        </w:rPr>
+        <w:tab/>
+      </w:r>
+      <w:proofErr w:type="spellStart"/>
+      <w:r>
+        <w:rPr>
+          <w:sz w:val="18"/>
+          <w:szCs w:val="18"/>
+          <w:lang w:val="en-US"/>
+        </w:rPr>
+        <w:t>at</w:t>
+      </w:r>
+      <w:proofErr w:type="spellEnd"/>
+      <w:r>
+        <w:rPr>
+          <w:sz w:val="18"/>
+          <w:szCs w:val="18"/>
+          <w:lang w:val="en-US"/>
+        </w:rPr>
+        <w:t xml:space="preserve"> org.junit.runners.model.RunnerBuilder.safeRunnerForClass(RunnerBuilder.java:59) </w:t>
+      </w:r>
+      <w:r>
+        <w:rPr>
+          <w:sz w:val="18"/>
+          <w:szCs w:val="18"/>
+          <w:lang w:val="en-US"/>
+        </w:rPr>
+        <w:tab/>
+      </w:r>
+      <w:proofErr w:type="spellStart"/>
+      <w:r>
+        <w:rPr>
+          <w:sz w:val="18"/>
+          <w:szCs w:val="18"/>
+          <w:lang w:val="en-US"/>
+        </w:rPr>
+        <w:t>at</w:t>
+      </w:r>
+      <w:proofErr w:type="spellEnd"/>
+      <w:r>
+        <w:rPr>
+          <w:sz w:val="18"/>
+          <w:szCs w:val="18"/>
+          <w:lang w:val="en-US"/>
+        </w:rPr>
+        <w:t xml:space="preserve"> org.junit.internal.builders.AllDefaultPossibilitiesBuilder.runnerForClass(AllDefaultPossibilitiesBuilder.java:26) </w:t>
+      </w:r>
+      <w:r>
+        <w:rPr>
+          <w:sz w:val="18"/>
+          <w:szCs w:val="18"/>
+          <w:lang w:val="en-US"/>
+        </w:rPr>
+        <w:tab/>
+      </w:r>
+      <w:proofErr w:type="spellStart"/>
+      <w:r>
+        <w:rPr>
+          <w:sz w:val="18"/>
+          <w:szCs w:val="18"/>
+          <w:lang w:val="en-US"/>
+        </w:rPr>
+        <w:t>at</w:t>
+      </w:r>
+      <w:proofErr w:type="spellEnd"/>
+      <w:r>
+        <w:rPr>
+          <w:sz w:val="18"/>
+          <w:szCs w:val="18"/>
+          <w:lang w:val="en-US"/>
+        </w:rPr>
+        <w:t xml:space="preserve"> org.junit.runners.model.RunnerBuilder.safeRunnerForClass(RunnerBuilder.java:59) </w:t>
+      </w:r>
+      <w:r>
+        <w:rPr>
+          <w:sz w:val="18"/>
+          <w:szCs w:val="18"/>
+          <w:lang w:val="en-US"/>
+        </w:rPr>
+        <w:tab/>
+      </w:r>
+      <w:proofErr w:type="spellStart"/>
+      <w:r>
+        <w:rPr>
+          <w:sz w:val="18"/>
+          <w:szCs w:val="18"/>
+          <w:lang w:val="en-US"/>
+        </w:rPr>
+        <w:t>at</w:t>
+      </w:r>
+      <w:proofErr w:type="spellEnd"/>
+      <w:r>
+        <w:rPr>
+          <w:sz w:val="18"/>
+          <w:szCs w:val="18"/>
+          <w:lang w:val="en-US"/>
+        </w:rPr>
+        <w:t xml:space="preserve"> org.junit.internal.requests.ClassRequest.getRunner(ClassRequest.java:33) </w:t>
+      </w:r>
+      <w:r>
+        <w:rPr>
+          <w:sz w:val="18"/>
+          <w:szCs w:val="18"/>
+          <w:lang w:val="en-US"/>
+        </w:rPr>
+        <w:tab/>
+      </w:r>
+      <w:proofErr w:type="spellStart"/>
+      <w:r>
+        <w:rPr>
+          <w:sz w:val="18"/>
+          <w:szCs w:val="18"/>
+          <w:lang w:val="en-US"/>
+        </w:rPr>
+        <w:t>at</w:t>
+      </w:r>
+      <w:proofErr w:type="spellEnd"/>
+      <w:r>
+        <w:rPr>
+          <w:sz w:val="18"/>
+          <w:szCs w:val="18"/>
+          <w:lang w:val="en-US"/>
+        </w:rPr>
+        <w:t xml:space="preserve"> org.eclipse.jdt.internal.junit4.runner.JUnit4TestLoader.createUnfilteredTest(JUnit4TestLoader.java:84) </w:t>
+      </w:r>
+      <w:r>
+        <w:rPr>
+          <w:sz w:val="18"/>
+          <w:szCs w:val="18"/>
+          <w:lang w:val="en-US"/>
+        </w:rPr>
+        <w:tab/>
+      </w:r>
+      <w:proofErr w:type="spellStart"/>
+      <w:r>
+        <w:rPr>
+          <w:sz w:val="18"/>
+          <w:szCs w:val="18"/>
+          <w:lang w:val="en-US"/>
+        </w:rPr>
+        <w:t>at</w:t>
+      </w:r>
+      <w:proofErr w:type="spellEnd"/>
+      <w:r>
+        <w:rPr>
+          <w:sz w:val="18"/>
+          <w:szCs w:val="18"/>
+          <w:lang w:val="en-US"/>
+        </w:rPr>
+        <w:t xml:space="preserve"> org.eclipse.jdt.internal.junit4.runner.JUnit4TestLoader.createTest(JUnit4TestLoader.java:70) </w:t>
+      </w:r>
+      <w:r>
+        <w:rPr>
+          <w:sz w:val="18"/>
+          <w:szCs w:val="18"/>
+          <w:lang w:val="en-US"/>
+        </w:rPr>
+        <w:tab/>
+      </w:r>
+      <w:proofErr w:type="spellStart"/>
+      <w:r>
+        <w:rPr>
+          <w:sz w:val="18"/>
+          <w:szCs w:val="18"/>
+          <w:lang w:val="en-US"/>
+        </w:rPr>
+        <w:t>at</w:t>
+      </w:r>
+      <w:proofErr w:type="spellEnd"/>
+      <w:r>
+        <w:rPr>
+          <w:sz w:val="18"/>
+          <w:szCs w:val="18"/>
+          <w:lang w:val="en-US"/>
+        </w:rPr>
+        <w:t xml:space="preserve"> org.eclipse.jdt.internal.junit4.runner.JUnit4TestLoader.loadTests(JUnit4TestLoader.java:43) </w:t>
+      </w:r>
+      <w:r>
+        <w:rPr>
+          <w:sz w:val="18"/>
+          <w:szCs w:val="18"/>
+          <w:lang w:val="en-US"/>
+        </w:rPr>
+        <w:tab/>
+      </w:r>
+      <w:proofErr w:type="spellStart"/>
+      <w:r>
+        <w:rPr>
+          <w:sz w:val="18"/>
+          <w:szCs w:val="18"/>
+          <w:lang w:val="en-US"/>
+        </w:rPr>
+        <w:t>at</w:t>
+      </w:r>
+      <w:proofErr w:type="spellEnd"/>
+      <w:r>
+        <w:rPr>
+          <w:sz w:val="18"/>
+          <w:szCs w:val="18"/>
+          <w:lang w:val="en-US"/>
+        </w:rPr>
+        <w:t xml:space="preserve"> org.eclipse.jdt.internal.junit.runner.RemoteTestRunner.runTests(RemoteTestRunner.java:444) </w:t>
+      </w:r>
+      <w:r>
+        <w:rPr>
+          <w:sz w:val="18"/>
+          <w:szCs w:val="18"/>
+          <w:lang w:val="en-US"/>
+        </w:rPr>
+        <w:tab/>
+      </w:r>
+      <w:proofErr w:type="spellStart"/>
+      <w:r>
+        <w:rPr>
+          <w:sz w:val="18"/>
+          <w:szCs w:val="18"/>
+          <w:lang w:val="en-US"/>
+        </w:rPr>
+        <w:t>at</w:t>
+      </w:r>
+      <w:proofErr w:type="spellEnd"/>
+      <w:r>
+        <w:rPr>
+          <w:sz w:val="18"/>
+          <w:szCs w:val="18"/>
+          <w:lang w:val="en-US"/>
+        </w:rPr>
+        <w:t xml:space="preserve"> org.eclipse.jdt.internal.junit.runner.RemoteTestRunner.runTests(RemoteTestRunner.java:678) </w:t>
+      </w:r>
+      <w:r>
+        <w:rPr>
+          <w:sz w:val="18"/>
+          <w:szCs w:val="18"/>
+          <w:lang w:val="en-US"/>
+        </w:rPr>
+        <w:tab/>
+      </w:r>
+      <w:proofErr w:type="spellStart"/>
+      <w:r>
+        <w:rPr>
+          <w:sz w:val="18"/>
+          <w:szCs w:val="18"/>
+          <w:lang w:val="en-US"/>
+        </w:rPr>
+        <w:t>at</w:t>
+      </w:r>
+      <w:proofErr w:type="spellEnd"/>
+      <w:r>
+        <w:rPr>
+          <w:sz w:val="18"/>
+          <w:szCs w:val="18"/>
+          <w:lang w:val="en-US"/>
+        </w:rPr>
+        <w:t xml:space="preserve"> org.eclipse.jdt.internal.junit.runner.RemoteTestRunner.run(RemoteTestRunner.java:382) </w:t>
+      </w:r>
+      <w:r>
+        <w:rPr>
+          <w:sz w:val="18"/>
+          <w:szCs w:val="18"/>
+          <w:lang w:val="en-US"/>
+        </w:rPr>
+        <w:tab/>
+      </w:r>
+      <w:proofErr w:type="spellStart"/>
+      <w:r>
+        <w:rPr>
+          <w:sz w:val="18"/>
+          <w:szCs w:val="18"/>
+          <w:lang w:val="en-US"/>
+        </w:rPr>
+        <w:t>at</w:t>
+      </w:r>
+      <w:proofErr w:type="spellEnd"/>
+      <w:r>
+        <w:rPr>
+          <w:sz w:val="18"/>
+          <w:szCs w:val="18"/>
+          <w:lang w:val="en-US"/>
+        </w:rPr>
+        <w:t xml:space="preserve"> org.eclipse.jdt.internal.junit.runner.RemoteTestRunner.main(RemoteTestRunner.java:192) Caused by: </w:t>
+      </w:r>
+      <w:proofErr w:type="spellStart"/>
+      <w:r>
+        <w:rPr>
+          <w:sz w:val="18"/>
+          <w:szCs w:val="18"/>
+          <w:lang w:val="en-US"/>
+        </w:rPr>
+        <w:t>java.lang.ClassNotFoundException</w:t>
+      </w:r>
+      <w:proofErr w:type="spellEnd"/>
+      <w:r>
+        <w:rPr>
+          <w:sz w:val="18"/>
+          <w:szCs w:val="18"/>
+          <w:lang w:val="en-US"/>
+        </w:rPr>
+        <w:t xml:space="preserve">: </w:t>
+      </w:r>
+      <w:proofErr w:type="spellStart"/>
+      <w:r>
+        <w:rPr>
+          <w:sz w:val="18"/>
+          <w:szCs w:val="18"/>
+          <w:lang w:val="en-US"/>
+        </w:rPr>
+        <w:t>org.hamcrest.SelfDescribing</w:t>
+      </w:r>
+      <w:proofErr w:type="spellEnd"/>
+      <w:r>
+        <w:rPr>
+          <w:sz w:val="18"/>
+          <w:szCs w:val="18"/>
+          <w:lang w:val="en-US"/>
+        </w:rPr>
+        <w:t xml:space="preserve"> </w:t>
+      </w:r>
+      <w:r>
+        <w:rPr>
+          <w:sz w:val="18"/>
+          <w:szCs w:val="18"/>
+          <w:lang w:val="en-US"/>
+        </w:rPr>
+        <w:tab/>
+        <w:t xml:space="preserve">at </w:t>
+      </w:r>
+      <w:proofErr w:type="spellStart"/>
+      <w:r>
+        <w:rPr>
+          <w:sz w:val="18"/>
+          <w:szCs w:val="18"/>
+          <w:lang w:val="en-US"/>
+        </w:rPr>
+        <w:t>java.net.URLClassLoader.findClass</w:t>
+      </w:r>
+      <w:proofErr w:type="spellEnd"/>
+      <w:r>
+        <w:rPr>
+          <w:sz w:val="18"/>
+          <w:szCs w:val="18"/>
+          <w:lang w:val="en-US"/>
+        </w:rPr>
+        <w:t>(</w:t>
+      </w:r>
+      <w:proofErr w:type="spellStart"/>
+      <w:r>
+        <w:rPr>
+          <w:sz w:val="18"/>
+          <w:szCs w:val="18"/>
+          <w:lang w:val="en-US"/>
+        </w:rPr>
+        <w:t>URLClassLoader</w:t>
+      </w:r>
+      <w:proofErr w:type="spellEnd"/>
+      <w:r>
+        <w:rPr>
+          <w:sz w:val="18"/>
+          <w:szCs w:val="18"/>
+          <w:lang w:val="en-US"/>
+        </w:rPr>
+        <w:t>.</w:t>
+      </w:r>
     </w:p>
     <w:sectPr>
       <w:pgSz w:w="11906" w:h="16838"/>

</xml_diff>